<commit_message>
finished sections and projects
</commit_message>
<xml_diff>
--- a/0-For-Instructor/4-Challenge-Instructions.docx
+++ b/0-For-Instructor/4-Challenge-Instructions.docx
@@ -51,9 +51,9 @@
           <w:noProof/>
         </w:rPr>
         <w:drawing>
-          <wp:inline distT="0" distB="0" distL="0" distR="0" wp14:anchorId="259E9F29" wp14:editId="41412667">
-            <wp:extent cx="5910375" cy="2630776"/>
-            <wp:effectExtent l="0" t="0" r="8255" b="11430"/>
+          <wp:inline distT="0" distB="0" distL="0" distR="0" wp14:anchorId="259E9F29" wp14:editId="152012B3">
+            <wp:extent cx="5907066" cy="2630776"/>
+            <wp:effectExtent l="0" t="0" r="11430" b="11430"/>
             <wp:docPr id="968" name="Picture 968"/>
             <wp:cNvGraphicFramePr>
               <a:graphicFrameLocks xmlns:a="http://schemas.openxmlformats.org/drawingml/2006/main" noChangeAspect="1"/>
@@ -82,7 +82,7 @@
                   <pic:spPr bwMode="auto">
                     <a:xfrm>
                       <a:off x="0" y="0"/>
-                      <a:ext cx="5910375" cy="2630776"/>
+                      <a:ext cx="5907066" cy="2630776"/>
                     </a:xfrm>
                     <a:prstGeom prst="rect">
                       <a:avLst/>
@@ -205,7 +205,7 @@
         <w:rPr>
           <w:color w:val="008000"/>
         </w:rPr>
-        <w:t>Collection View Custom Layouts</w:t>
+        <w:t>View Controller Transitions</w:t>
       </w:r>
     </w:p>
     <w:p>
@@ -256,7 +256,15 @@
         <w:t>Copyright © 2014</w:t>
       </w:r>
       <w:r>
-        <w:t xml:space="preserve"> Razeware LLC.</w:t>
+        <w:t xml:space="preserve"> </w:t>
+      </w:r>
+      <w:proofErr w:type="spellStart"/>
+      <w:r>
+        <w:t>Razeware</w:t>
+      </w:r>
+      <w:proofErr w:type="spellEnd"/>
+      <w:r>
+        <w:t xml:space="preserve"> LLC.</w:t>
       </w:r>
     </w:p>
     <w:p>
@@ -302,7 +310,21 @@
         <w:rPr>
           <w:szCs w:val="18"/>
         </w:rPr>
-        <w:t>infringement. In no event shall the authors or copyright holders be liable for any claim, damages or other liability, whether in action of contract, tort or otherwise, ari</w:t>
+        <w:t xml:space="preserve">infringement. In no event shall the authors or copyright holders </w:t>
+      </w:r>
+      <w:proofErr w:type="gramStart"/>
+      <w:r>
+        <w:rPr>
+          <w:szCs w:val="18"/>
+        </w:rPr>
+        <w:t>be</w:t>
+      </w:r>
+      <w:proofErr w:type="gramEnd"/>
+      <w:r>
+        <w:rPr>
+          <w:szCs w:val="18"/>
+        </w:rPr>
+        <w:t xml:space="preserve"> liable for any claim, damages or other liability, whether in action of contract, tort or otherwise, ari</w:t>
       </w:r>
       <w:r>
         <w:rPr>
@@ -361,427 +383,699 @@
     </w:p>
     <w:p>
       <w:r>
-        <w:t>You may have noticed that the calendar still lacks one important piece of information</w:t>
-      </w:r>
-      <w:r>
-        <w:t xml:space="preserve"> you’d need for a conference schedule</w:t>
-      </w:r>
-      <w:r>
-        <w:t>, the Track.</w:t>
-      </w:r>
-      <w:r>
-        <w:t xml:space="preserve"> You’re going to add this now, drawing on everything you’ve just learnt.</w:t>
+        <w:t xml:space="preserve">You may have noticed that whenever you dismiss a photo, it leaves a big white blank whole where the photo </w:t>
+      </w:r>
+      <w:proofErr w:type="gramStart"/>
+      <w:r>
+        <w:t>originated from.</w:t>
+      </w:r>
+      <w:proofErr w:type="gramEnd"/>
+      <w:r>
+        <w:t xml:space="preserve"> Also, there really isn’t any nice dismiss animation to compliment your new presentation animation. You’re going to add all of this right now!</w:t>
       </w:r>
     </w:p>
     <w:p>
       <w:r>
-        <w:t xml:space="preserve">Add the following to </w:t>
-      </w:r>
+        <w:t xml:space="preserve">Open </w:t>
+      </w:r>
+      <w:proofErr w:type="spellStart"/>
+      <w:r>
+        <w:rPr>
+          <w:b/>
+        </w:rPr>
+        <w:t>FullscreenDismissAnimator.swift</w:t>
+      </w:r>
+      <w:proofErr w:type="spellEnd"/>
+      <w:r>
+        <w:t xml:space="preserve"> and find the </w:t>
+      </w:r>
+      <w:proofErr w:type="spellStart"/>
+      <w:r>
+        <w:rPr>
+          <w:b/>
+        </w:rPr>
+        <w:t>animateTransition</w:t>
+      </w:r>
+      <w:proofErr w:type="spellEnd"/>
+      <w:r>
+        <w:rPr>
+          <w:b/>
+        </w:rPr>
+        <w:t>:</w:t>
+      </w:r>
+      <w:r>
+        <w:t xml:space="preserve"> function. This is the exact same function that you were working on in </w:t>
+      </w:r>
+      <w:proofErr w:type="spellStart"/>
       <w:r>
         <w:rPr>
           <w:rStyle w:val="codeinline"/>
         </w:rPr>
-        <w:t>layoutAttributesForElementsInRect(_:)</w:t>
-      </w:r>
-      <w:r>
-        <w:t xml:space="preserve"> </w:t>
-      </w:r>
-      <w:r>
-        <w:t xml:space="preserve">in </w:t>
-      </w:r>
-      <w:r>
-        <w:rPr>
-          <w:b/>
-        </w:rPr>
-        <w:t>Schedule</w:t>
-      </w:r>
-      <w:r>
-        <w:rPr>
-          <w:b/>
-        </w:rPr>
-        <w:t>Layout.swift</w:t>
-      </w:r>
-      <w:r>
-        <w:t xml:space="preserve"> </w:t>
-      </w:r>
-      <w:r>
-        <w:t>to get started</w:t>
-      </w:r>
-      <w:r>
-        <w:t xml:space="preserve">, just above where you declared </w:t>
-      </w:r>
-      <w:r>
-        <w:rPr>
-          <w:rStyle w:val="codeinline"/>
-        </w:rPr>
-        <w:t>hourHeaderViewIndexPaths</w:t>
-      </w:r>
-      <w:r>
-        <w:t>:</w:t>
+        <w:t>FullscreenPresentationAnimator</w:t>
+      </w:r>
+      <w:proofErr w:type="spellEnd"/>
+      <w:r>
+        <w:t xml:space="preserve"> except you are going to be adding the dismiss animation now.</w:t>
       </w:r>
     </w:p>
     <w:p>
       <w:pPr>
-        <w:pStyle w:val="code"/>
-      </w:pPr>
-      <w:r>
-        <w:rPr>
-          <w:color w:val="AA0D91"/>
-        </w:rPr>
-        <w:t>let</w:t>
-      </w:r>
-      <w:r>
-        <w:t xml:space="preserve"> trackHeaderViewIndexPaths =  </w:t>
+        <w:rPr>
+          <w:rStyle w:val="codeinline"/>
+        </w:rPr>
+      </w:pPr>
+      <w:r>
+        <w:t xml:space="preserve">Make your implementation of </w:t>
+      </w:r>
+      <w:proofErr w:type="spellStart"/>
+      <w:r>
+        <w:rPr>
+          <w:rStyle w:val="codeinline"/>
+        </w:rPr>
+        <w:t>animateTransition</w:t>
+      </w:r>
+      <w:proofErr w:type="spellEnd"/>
+      <w:r>
+        <w:rPr>
+          <w:rStyle w:val="codeinline"/>
+        </w:rPr>
+        <w:t>:</w:t>
+      </w:r>
+      <w:r>
+        <w:rPr>
+          <w:rStyle w:val="codeinline"/>
+        </w:rPr>
+        <w:t xml:space="preserve"> </w:t>
+      </w:r>
+      <w:r>
+        <w:t>look like the following:</w:t>
       </w:r>
     </w:p>
     <w:p>
       <w:pPr>
         <w:pStyle w:val="code"/>
-      </w:pPr>
-      <w:r>
-        <w:t xml:space="preserve"> dataSource.</w:t>
-      </w:r>
-      <w:r>
-        <w:rPr>
-          <w:color w:val="26474B"/>
-        </w:rPr>
-        <w:t>indexPathsOfTrackHeaderViews</w:t>
-      </w:r>
-      <w:r>
-        <w:t>()</w:t>
+        <w:rPr>
+          <w:color w:val="000000"/>
+        </w:rPr>
+      </w:pPr>
+      <w:proofErr w:type="spellStart"/>
+      <w:proofErr w:type="gramStart"/>
+      <w:r>
+        <w:rPr>
+          <w:color w:val="AA0D91"/>
+        </w:rPr>
+        <w:t>func</w:t>
+      </w:r>
+      <w:proofErr w:type="spellEnd"/>
+      <w:proofErr w:type="gramEnd"/>
+      <w:r>
+        <w:rPr>
+          <w:color w:val="000000"/>
+        </w:rPr>
+        <w:t xml:space="preserve"> </w:t>
+      </w:r>
+      <w:proofErr w:type="spellStart"/>
+      <w:r>
+        <w:rPr>
+          <w:color w:val="000000"/>
+        </w:rPr>
+        <w:t>animateTransition</w:t>
+      </w:r>
+      <w:proofErr w:type="spellEnd"/>
+      <w:r>
+        <w:rPr>
+          <w:color w:val="000000"/>
+        </w:rPr>
+        <w:t>(</w:t>
+      </w:r>
+      <w:proofErr w:type="spellStart"/>
+      <w:r>
+        <w:rPr>
+          <w:color w:val="000000"/>
+        </w:rPr>
+        <w:t>ctx</w:t>
+      </w:r>
+      <w:proofErr w:type="spellEnd"/>
+      <w:r>
+        <w:rPr>
+          <w:color w:val="000000"/>
+        </w:rPr>
+        <w:t xml:space="preserve">: </w:t>
+      </w:r>
+      <w:proofErr w:type="spellStart"/>
+      <w:r>
+        <w:t>UIViewControllerContextTransitioning</w:t>
+      </w:r>
+      <w:proofErr w:type="spellEnd"/>
+      <w:r>
+        <w:rPr>
+          <w:color w:val="000000"/>
+        </w:rPr>
+        <w:t>) {</w:t>
       </w:r>
     </w:p>
     <w:p>
       <w:pPr>
         <w:pStyle w:val="code"/>
-      </w:pPr>
+        <w:rPr>
+          <w:color w:val="000000"/>
+        </w:rPr>
+      </w:pPr>
+      <w:r>
+        <w:rPr>
+          <w:color w:val="000000"/>
+        </w:rPr>
+        <w:t xml:space="preserve">  </w:t>
+      </w:r>
+      <w:proofErr w:type="gramStart"/>
       <w:r>
         <w:rPr>
           <w:color w:val="AA0D91"/>
         </w:rPr>
-        <w:t>for</w:t>
-      </w:r>
-      <w:r>
-        <w:t xml:space="preserve"> indexPath </w:t>
-      </w:r>
+        <w:t>let</w:t>
+      </w:r>
+      <w:proofErr w:type="gramEnd"/>
+      <w:r>
+        <w:rPr>
+          <w:color w:val="000000"/>
+        </w:rPr>
+        <w:t xml:space="preserve"> to = </w:t>
+      </w:r>
+      <w:proofErr w:type="spellStart"/>
+      <w:r>
+        <w:rPr>
+          <w:color w:val="000000"/>
+        </w:rPr>
+        <w:t>ctx.</w:t>
+      </w:r>
+      <w:r>
+        <w:rPr>
+          <w:color w:val="2E0D6E"/>
+        </w:rPr>
+        <w:t>viewControllerForKey</w:t>
+      </w:r>
+      <w:proofErr w:type="spellEnd"/>
+      <w:r>
+        <w:rPr>
+          <w:color w:val="000000"/>
+        </w:rPr>
+        <w:t>(</w:t>
+      </w:r>
+      <w:proofErr w:type="spellStart"/>
+      <w:r>
+        <w:t>UITransitionContextToViewControllerKey</w:t>
+      </w:r>
+      <w:proofErr w:type="spellEnd"/>
+      <w:r>
+        <w:rPr>
+          <w:color w:val="000000"/>
+        </w:rPr>
+        <w:t xml:space="preserve">)! </w:t>
+      </w:r>
+      <w:proofErr w:type="gramStart"/>
       <w:r>
         <w:rPr>
           <w:color w:val="AA0D91"/>
         </w:rPr>
-        <w:t>in</w:t>
-      </w:r>
-      <w:r>
-        <w:t xml:space="preserve"> trackHeaderViewIndexPaths {</w:t>
-      </w:r>
+        <w:t>as</w:t>
+      </w:r>
+      <w:proofErr w:type="gramEnd"/>
+      <w:r>
+        <w:rPr>
+          <w:color w:val="000000"/>
+        </w:rPr>
+        <w:t xml:space="preserve"> </w:t>
+      </w:r>
+      <w:proofErr w:type="spellStart"/>
+      <w:r>
+        <w:rPr>
+          <w:color w:val="3F6E74"/>
+        </w:rPr>
+        <w:t>PhotosController</w:t>
+      </w:r>
+      <w:proofErr w:type="spellEnd"/>
     </w:p>
     <w:p>
       <w:pPr>
         <w:pStyle w:val="code"/>
-      </w:pPr>
-      <w:r>
+        <w:rPr>
+          <w:color w:val="000000"/>
+        </w:rPr>
+      </w:pPr>
+      <w:r>
+        <w:rPr>
+          <w:color w:val="000000"/>
+        </w:rPr>
         <w:t xml:space="preserve">  </w:t>
       </w:r>
+      <w:proofErr w:type="gramStart"/>
       <w:r>
         <w:rPr>
           <w:color w:val="AA0D91"/>
         </w:rPr>
         <w:t>let</w:t>
       </w:r>
-      <w:r>
-        <w:t xml:space="preserve"> trackHeaderViewAttributes =</w:t>
-      </w:r>
+      <w:proofErr w:type="gramEnd"/>
+      <w:r>
+        <w:rPr>
+          <w:color w:val="000000"/>
+        </w:rPr>
+        <w:t xml:space="preserve"> from = </w:t>
+      </w:r>
+      <w:proofErr w:type="spellStart"/>
+      <w:r>
+        <w:rPr>
+          <w:color w:val="000000"/>
+        </w:rPr>
+        <w:t>ctx.</w:t>
+      </w:r>
+      <w:r>
+        <w:rPr>
+          <w:color w:val="2E0D6E"/>
+        </w:rPr>
+        <w:t>viewControllerForKey</w:t>
+      </w:r>
+      <w:proofErr w:type="spellEnd"/>
+      <w:r>
+        <w:rPr>
+          <w:color w:val="000000"/>
+        </w:rPr>
+        <w:t>(</w:t>
+      </w:r>
+      <w:proofErr w:type="spellStart"/>
+      <w:r>
+        <w:t>UITransitionContextFromViewControllerKey</w:t>
+      </w:r>
+      <w:proofErr w:type="spellEnd"/>
+      <w:r>
+        <w:rPr>
+          <w:color w:val="000000"/>
+        </w:rPr>
+        <w:t xml:space="preserve">)! </w:t>
+      </w:r>
+      <w:proofErr w:type="gramStart"/>
+      <w:r>
+        <w:rPr>
+          <w:color w:val="AA0D91"/>
+        </w:rPr>
+        <w:t>as</w:t>
+      </w:r>
+      <w:proofErr w:type="gramEnd"/>
+      <w:r>
+        <w:rPr>
+          <w:color w:val="000000"/>
+        </w:rPr>
+        <w:t xml:space="preserve"> </w:t>
+      </w:r>
+      <w:proofErr w:type="spellStart"/>
+      <w:r>
+        <w:rPr>
+          <w:color w:val="3F6E74"/>
+        </w:rPr>
+        <w:t>PhotoDetailController</w:t>
+      </w:r>
+      <w:proofErr w:type="spellEnd"/>
     </w:p>
     <w:p>
       <w:pPr>
         <w:pStyle w:val="code"/>
-      </w:pPr>
-      <w:r>
+        <w:rPr>
+          <w:color w:val="000000"/>
+        </w:rPr>
+      </w:pPr>
+      <w:r>
+        <w:rPr>
+          <w:color w:val="000000"/>
+        </w:rPr>
         <w:t xml:space="preserve">  </w:t>
       </w:r>
+      <w:proofErr w:type="gramStart"/>
+      <w:r>
+        <w:rPr>
+          <w:color w:val="AA0D91"/>
+        </w:rPr>
+        <w:t>let</w:t>
+      </w:r>
+      <w:proofErr w:type="gramEnd"/>
+      <w:r>
+        <w:rPr>
+          <w:color w:val="000000"/>
+        </w:rPr>
+        <w:t xml:space="preserve"> duration = </w:t>
+      </w:r>
+      <w:proofErr w:type="spellStart"/>
       <w:r>
         <w:rPr>
           <w:color w:val="26474B"/>
         </w:rPr>
-        <w:t>layoutAttributesForSupplementaryViewOfKind</w:t>
-      </w:r>
-      <w:r>
+        <w:t>transitionDuration</w:t>
+      </w:r>
+      <w:proofErr w:type="spellEnd"/>
+      <w:r>
+        <w:rPr>
+          <w:color w:val="000000"/>
+        </w:rPr>
         <w:t>(</w:t>
       </w:r>
-      <w:r>
-        <w:rPr>
-          <w:color w:val="C41A16"/>
-        </w:rPr>
-        <w:t>"TrackHeader"</w:t>
-      </w:r>
-      <w:r>
-        <w:t xml:space="preserve">, </w:t>
+      <w:proofErr w:type="spellStart"/>
+      <w:r>
+        <w:rPr>
+          <w:color w:val="000000"/>
+        </w:rPr>
+        <w:t>ctx</w:t>
+      </w:r>
+      <w:proofErr w:type="spellEnd"/>
+      <w:r>
+        <w:rPr>
+          <w:color w:val="000000"/>
+        </w:rPr>
+        <w:t>)</w:t>
       </w:r>
     </w:p>
     <w:p>
       <w:pPr>
         <w:pStyle w:val="code"/>
-      </w:pPr>
-      <w:r>
-        <w:t xml:space="preserve">  atIndexPath: indexPath </w:t>
-      </w:r>
-      <w:r>
-        <w:rPr>
-          <w:color w:val="AA0D91"/>
-        </w:rPr>
-        <w:t>as</w:t>
-      </w:r>
-      <w:r>
-        <w:t xml:space="preserve"> </w:t>
-      </w:r>
-      <w:r>
-        <w:rPr>
-          <w:color w:val="5C2699"/>
-        </w:rPr>
-        <w:t>NSIndexPath</w:t>
-      </w:r>
-      <w:r>
-        <w:t>)</w:t>
+        <w:rPr>
+          <w:color w:val="000000"/>
+        </w:rPr>
+      </w:pPr>
+      <w:r>
+        <w:rPr>
+          <w:color w:val="000000"/>
+        </w:rPr>
+        <w:t>}</w:t>
       </w:r>
     </w:p>
     <w:p>
-      <w:pPr>
-        <w:pStyle w:val="code"/>
-      </w:pPr>
-      <w:r>
-        <w:t xml:space="preserve">  attributes.</w:t>
-      </w:r>
-      <w:r>
-        <w:rPr>
-          <w:color w:val="2E0D6E"/>
-        </w:rPr>
-        <w:t>addObject</w:t>
-      </w:r>
-      <w:r>
-        <w:t>(trackHeaderViewAttributes)</w:t>
+      <w:r>
+        <w:t xml:space="preserve">Just like in your </w:t>
+      </w:r>
+      <w:proofErr w:type="spellStart"/>
+      <w:r>
+        <w:rPr>
+          <w:rStyle w:val="codeinline"/>
+        </w:rPr>
+        <w:t>FullscreenPresentationAnimator</w:t>
+      </w:r>
+      <w:proofErr w:type="spellEnd"/>
+      <w:r>
+        <w:t xml:space="preserve"> class, you need to get all of the configuration and state for the current transition. Notice how the to and from controllers are flipped. This is because you are coming </w:t>
+      </w:r>
+      <w:r>
+        <w:rPr>
+          <w:b/>
+        </w:rPr>
+        <w:t>from</w:t>
+      </w:r>
+      <w:r>
+        <w:t xml:space="preserve"> the </w:t>
+      </w:r>
+      <w:proofErr w:type="spellStart"/>
+      <w:r>
+        <w:rPr>
+          <w:rStyle w:val="codeinline"/>
+        </w:rPr>
+        <w:t>PhotoDetailController</w:t>
+      </w:r>
+      <w:proofErr w:type="spellEnd"/>
+      <w:r>
+        <w:t xml:space="preserve"> and moving </w:t>
+      </w:r>
+      <w:r>
+        <w:rPr>
+          <w:b/>
+        </w:rPr>
+        <w:t>to</w:t>
+      </w:r>
+      <w:r>
+        <w:t xml:space="preserve"> the </w:t>
+      </w:r>
+      <w:proofErr w:type="spellStart"/>
+      <w:r>
+        <w:rPr>
+          <w:rStyle w:val="codeinline"/>
+        </w:rPr>
+        <w:t>PhotosController</w:t>
+      </w:r>
+      <w:proofErr w:type="spellEnd"/>
+      <w:r>
+        <w:t>.</w:t>
       </w:r>
     </w:p>
     <w:p>
-      <w:pPr>
-        <w:pStyle w:val="code"/>
-      </w:pPr>
-      <w:r>
-        <w:t>}</w:t>
+      <w:r>
+        <w:t>Beneath the line where you get the duration of the animation, add in the following:</w:t>
       </w:r>
     </w:p>
     <w:p>
-      <w:r>
-        <w:t xml:space="preserve">Just like before, this asks the data source for an array containing the index paths for the track header views, and then iterates over that array, creating a set of layout attributes for each track header by calling </w:t>
-      </w:r>
-      <w:r>
-        <w:rPr>
-          <w:rStyle w:val="codeinline"/>
-        </w:rPr>
-        <w:t>layoutAttributesForSupplementaryViewOfKind(_:atIndexPath:)</w:t>
-      </w:r>
-      <w:r>
-        <w:t xml:space="preserve">. </w:t>
-      </w:r>
-      <w:r>
-        <w:t>The attributes</w:t>
-      </w:r>
-      <w:r>
-        <w:t xml:space="preserve"> returned are then added to the </w:t>
-      </w:r>
-      <w:r>
-        <w:rPr>
-          <w:rStyle w:val="codeinline"/>
-        </w:rPr>
-        <w:t>attributes</w:t>
-      </w:r>
-      <w:r>
-        <w:t xml:space="preserve"> array, which if you remember, contains the attributes for all the elements you need to lay out. This time around the </w:t>
-      </w:r>
-      <w:r>
-        <w:rPr>
-          <w:i/>
-        </w:rPr>
-        <w:t>kind</w:t>
-      </w:r>
-      <w:r>
-        <w:t xml:space="preserve"> you use is </w:t>
-      </w:r>
-      <w:r>
-        <w:rPr>
-          <w:rStyle w:val="codeinline"/>
-        </w:rPr>
-        <w:t>Track</w:t>
-      </w:r>
-      <w:r>
-        <w:rPr>
-          <w:rStyle w:val="codeinline"/>
-        </w:rPr>
-        <w:t>Header</w:t>
-      </w:r>
-      <w:r>
+      <w:pPr>
+        <w:pStyle w:val="code"/>
+        <w:rPr>
+          <w:color w:val="000000"/>
+        </w:rPr>
+      </w:pPr>
+      <w:proofErr w:type="spellStart"/>
+      <w:proofErr w:type="gramStart"/>
+      <w:r>
+        <w:rPr>
+          <w:color w:val="5C2699"/>
+        </w:rPr>
+        <w:t>UIView</w:t>
+      </w:r>
+      <w:r>
+        <w:rPr>
+          <w:color w:val="000000"/>
+        </w:rPr>
         <w:t>.</w:t>
+      </w:r>
+      <w:r>
+        <w:t>animateWithDuration</w:t>
+      </w:r>
+      <w:proofErr w:type="spellEnd"/>
+      <w:r>
+        <w:rPr>
+          <w:color w:val="000000"/>
+        </w:rPr>
+        <w:t>(</w:t>
+      </w:r>
+      <w:proofErr w:type="gramEnd"/>
+      <w:r>
+        <w:rPr>
+          <w:color w:val="000000"/>
+        </w:rPr>
+        <w:t>duration,</w:t>
       </w:r>
     </w:p>
     <w:p>
-      <w:r>
-        <w:t>Next add the following convenience method:</w:t>
+      <w:pPr>
+        <w:pStyle w:val="code"/>
+        <w:rPr>
+          <w:color w:val="000000"/>
+        </w:rPr>
+      </w:pPr>
+      <w:r>
+        <w:rPr>
+          <w:color w:val="000000"/>
+        </w:rPr>
+        <w:t xml:space="preserve">  </w:t>
+      </w:r>
+      <w:proofErr w:type="gramStart"/>
+      <w:r>
+        <w:rPr>
+          <w:color w:val="000000"/>
+        </w:rPr>
+        <w:t>delay</w:t>
+      </w:r>
+      <w:proofErr w:type="gramEnd"/>
+      <w:r>
+        <w:rPr>
+          <w:color w:val="000000"/>
+        </w:rPr>
+        <w:t xml:space="preserve">: </w:t>
+      </w:r>
+      <w:r>
+        <w:rPr>
+          <w:color w:val="1C00CF"/>
+        </w:rPr>
+        <w:t>0</w:t>
+      </w:r>
+      <w:r>
+        <w:rPr>
+          <w:color w:val="000000"/>
+        </w:rPr>
+        <w:t>,</w:t>
       </w:r>
     </w:p>
     <w:p>
       <w:pPr>
         <w:pStyle w:val="code"/>
-      </w:pPr>
-      <w:r>
-        <w:rPr>
-          <w:color w:val="AA0D91"/>
-        </w:rPr>
-        <w:t>private</w:t>
-      </w:r>
-      <w:r>
-        <w:t xml:space="preserve"> </w:t>
-      </w:r>
-      <w:r>
-        <w:rPr>
-          <w:color w:val="AA0D91"/>
-        </w:rPr>
-        <w:t>func</w:t>
-      </w:r>
-      <w:r>
-        <w:t xml:space="preserve"> frameForTrackHeaderViewAtIndexPath(indexPath: </w:t>
-      </w:r>
-      <w:r>
-        <w:rPr>
-          <w:color w:val="5C2699"/>
-        </w:rPr>
-        <w:t>NSIndexPath</w:t>
-      </w:r>
-      <w:r>
-        <w:t xml:space="preserve">) -&gt; </w:t>
-      </w:r>
-      <w:r>
-        <w:rPr>
-          <w:color w:val="5C2699"/>
-        </w:rPr>
-        <w:t>CGRect</w:t>
-      </w:r>
-      <w:r>
-        <w:t xml:space="preserve"> {</w:t>
+        <w:rPr>
+          <w:color w:val="007400"/>
+        </w:rPr>
+      </w:pPr>
+      <w:r>
+        <w:rPr>
+          <w:color w:val="000000"/>
+        </w:rPr>
+        <w:t xml:space="preserve">  </w:t>
+      </w:r>
+      <w:proofErr w:type="spellStart"/>
+      <w:proofErr w:type="gramStart"/>
+      <w:r>
+        <w:rPr>
+          <w:color w:val="000000"/>
+        </w:rPr>
+        <w:t>usingSpringWithDamping</w:t>
+      </w:r>
+      <w:proofErr w:type="spellEnd"/>
+      <w:proofErr w:type="gramEnd"/>
+      <w:r>
+        <w:rPr>
+          <w:color w:val="000000"/>
+        </w:rPr>
+        <w:t xml:space="preserve">: </w:t>
+      </w:r>
+      <w:r>
+        <w:rPr>
+          <w:color w:val="1C00CF"/>
+        </w:rPr>
+        <w:t>0.7</w:t>
+      </w:r>
+      <w:r>
+        <w:rPr>
+          <w:color w:val="000000"/>
+        </w:rPr>
+        <w:t>,</w:t>
       </w:r>
     </w:p>
     <w:p>
       <w:pPr>
         <w:pStyle w:val="code"/>
-      </w:pPr>
-      <w:r>
+        <w:rPr>
+          <w:color w:val="000000"/>
+        </w:rPr>
+      </w:pPr>
+      <w:r>
+        <w:rPr>
+          <w:color w:val="000000"/>
+        </w:rPr>
         <w:t xml:space="preserve">  </w:t>
       </w:r>
-      <w:r>
-        <w:rPr>
-          <w:color w:val="AA0D91"/>
-        </w:rPr>
-        <w:t>let</w:t>
-      </w:r>
-      <w:r>
-        <w:t xml:space="preserve"> heightPerTrack = (</w:t>
-      </w:r>
-      <w:r>
-        <w:rPr>
-          <w:color w:val="26474B"/>
-        </w:rPr>
-        <w:t>collectionViewContentSize</w:t>
-      </w:r>
-      <w:r>
-        <w:t>().</w:t>
-      </w:r>
-      <w:r>
-        <w:rPr>
-          <w:color w:val="5C2699"/>
-        </w:rPr>
-        <w:t>height</w:t>
-      </w:r>
-      <w:r>
-        <w:t xml:space="preserve"> </w:t>
-      </w:r>
-      <w:r>
-        <w:rPr>
-          <w:color w:val="2E0D6E"/>
-        </w:rPr>
-        <w:t>–</w:t>
-      </w:r>
-      <w:r>
-        <w:t xml:space="preserve"> </w:t>
+      <w:proofErr w:type="spellStart"/>
+      <w:proofErr w:type="gramStart"/>
+      <w:r>
+        <w:rPr>
+          <w:color w:val="000000"/>
+        </w:rPr>
+        <w:t>initialSpringVelocity</w:t>
+      </w:r>
+      <w:proofErr w:type="spellEnd"/>
+      <w:proofErr w:type="gramEnd"/>
+      <w:r>
+        <w:rPr>
+          <w:color w:val="000000"/>
+        </w:rPr>
+        <w:t xml:space="preserve">: </w:t>
+      </w:r>
+      <w:r>
+        <w:rPr>
+          <w:color w:val="1C00CF"/>
+        </w:rPr>
+        <w:t>0.2</w:t>
+      </w:r>
+      <w:r>
+        <w:rPr>
+          <w:color w:val="000000"/>
+        </w:rPr>
+        <w:t>,</w:t>
       </w:r>
     </w:p>
     <w:p>
       <w:pPr>
         <w:pStyle w:val="code"/>
-      </w:pPr>
-      <w:r>
-        <w:t xml:space="preserve">   dataSource.</w:t>
-      </w:r>
-      <w:r>
-        <w:rPr>
-          <w:color w:val="3F6E74"/>
-        </w:rPr>
-        <w:t>hourHeaderHeight</w:t>
-      </w:r>
-      <w:r>
-        <w:t xml:space="preserve">) </w:t>
-      </w:r>
-      <w:r>
-        <w:rPr>
-          <w:color w:val="2E0D6E"/>
-        </w:rPr>
-        <w:t>/</w:t>
-      </w:r>
-      <w:r>
-        <w:t xml:space="preserve"> </w:t>
+        <w:rPr>
+          <w:color w:val="007400"/>
+        </w:rPr>
+      </w:pPr>
+      <w:r>
+        <w:rPr>
+          <w:color w:val="000000"/>
+        </w:rPr>
+        <w:t xml:space="preserve">  </w:t>
+      </w:r>
+      <w:proofErr w:type="gramStart"/>
+      <w:r>
+        <w:rPr>
+          <w:color w:val="000000"/>
+        </w:rPr>
+        <w:t>options</w:t>
+      </w:r>
+      <w:proofErr w:type="gramEnd"/>
+      <w:r>
+        <w:rPr>
+          <w:color w:val="000000"/>
+        </w:rPr>
+        <w:t>: .</w:t>
+      </w:r>
+      <w:proofErr w:type="spellStart"/>
+      <w:r>
+        <w:rPr>
+          <w:color w:val="000000"/>
+        </w:rPr>
+        <w:t>BeginFromCurrentState</w:t>
+      </w:r>
+      <w:proofErr w:type="spellEnd"/>
+      <w:r>
+        <w:rPr>
+          <w:color w:val="000000"/>
+        </w:rPr>
+        <w:t>,</w:t>
       </w:r>
     </w:p>
     <w:p>
       <w:pPr>
         <w:pStyle w:val="code"/>
-      </w:pPr>
-      <w:r>
-        <w:t xml:space="preserve">    </w:t>
-      </w:r>
-      <w:r>
-        <w:rPr>
-          <w:color w:val="5C2699"/>
-        </w:rPr>
-        <w:t>CGFloat</w:t>
-      </w:r>
-      <w:r>
-        <w:t>(dataSource.</w:t>
-      </w:r>
-      <w:r>
-        <w:rPr>
-          <w:color w:val="3F6E74"/>
-        </w:rPr>
-        <w:t>numberOfTracksInSchedule</w:t>
-      </w:r>
-      <w:r>
-        <w:t>)</w:t>
+        <w:rPr>
+          <w:color w:val="000000"/>
+        </w:rPr>
+      </w:pPr>
+      <w:r>
+        <w:rPr>
+          <w:color w:val="000000"/>
+        </w:rPr>
+        <w:t xml:space="preserve">  </w:t>
+      </w:r>
+      <w:proofErr w:type="gramStart"/>
+      <w:r>
+        <w:rPr>
+          <w:color w:val="000000"/>
+        </w:rPr>
+        <w:t>animations</w:t>
+      </w:r>
+      <w:proofErr w:type="gramEnd"/>
+      <w:r>
+        <w:rPr>
+          <w:color w:val="000000"/>
+        </w:rPr>
+        <w:t>: {</w:t>
       </w:r>
     </w:p>
     <w:p>
       <w:pPr>
         <w:pStyle w:val="code"/>
-      </w:pPr>
-      <w:r>
-        <w:t xml:space="preserve">  </w:t>
-      </w:r>
-      <w:r>
-        <w:rPr>
-          <w:color w:val="AA0D91"/>
-        </w:rPr>
-        <w:t>let</w:t>
-      </w:r>
-      <w:r>
-        <w:t xml:space="preserve"> frame = </w:t>
-      </w:r>
-      <w:r>
-        <w:rPr>
-          <w:color w:val="008000"/>
+        <w:rPr>
+          <w:color w:val="007400"/>
+        </w:rPr>
+      </w:pPr>
+      <w:r>
+        <w:rPr>
+          <w:color w:val="000000"/>
+        </w:rPr>
+        <w:t xml:space="preserve">    </w:t>
+      </w:r>
+      <w:r>
+        <w:rPr>
+          <w:color w:val="007400"/>
         </w:rPr>
         <w:t>// TODO...</w:t>
       </w:r>
@@ -789,97 +1083,115 @@
     <w:p>
       <w:pPr>
         <w:pStyle w:val="code"/>
-      </w:pPr>
-      <w:r>
-        <w:t xml:space="preserve">  </w:t>
+        <w:rPr>
+          <w:color w:val="000000"/>
+        </w:rPr>
+      </w:pPr>
+      <w:r>
+        <w:rPr>
+          <w:color w:val="000000"/>
+        </w:rPr>
+        <w:t xml:space="preserve">  }, </w:t>
+      </w:r>
+      <w:proofErr w:type="gramStart"/>
+      <w:r>
+        <w:rPr>
+          <w:color w:val="000000"/>
+        </w:rPr>
+        <w:t>completion</w:t>
+      </w:r>
+      <w:proofErr w:type="gramEnd"/>
+      <w:r>
+        <w:rPr>
+          <w:color w:val="000000"/>
+        </w:rPr>
+        <w:t xml:space="preserve">: { finished </w:t>
       </w:r>
       <w:r>
         <w:rPr>
           <w:color w:val="AA0D91"/>
         </w:rPr>
-        <w:t>return</w:t>
-      </w:r>
-      <w:r>
-        <w:t xml:space="preserve"> frame</w:t>
+        <w:t>in</w:t>
       </w:r>
     </w:p>
     <w:p>
       <w:pPr>
         <w:pStyle w:val="code"/>
-      </w:pPr>
-      <w:r>
-        <w:t>}</w:t>
+        <w:rPr>
+          <w:color w:val="007400"/>
+        </w:rPr>
+      </w:pPr>
+      <w:r>
+        <w:rPr>
+          <w:color w:val="000000"/>
+        </w:rPr>
+        <w:t xml:space="preserve">    </w:t>
+      </w:r>
+      <w:r>
+        <w:rPr>
+          <w:color w:val="007400"/>
+        </w:rPr>
+        <w:t>// TODO...</w:t>
       </w:r>
     </w:p>
     <w:p>
-      <w:r>
-        <w:t>L</w:t>
-      </w:r>
-      <w:r>
-        <w:t xml:space="preserve">ike </w:t>
-      </w:r>
-      <w:r>
-        <w:rPr>
-          <w:rStyle w:val="codeinline"/>
-        </w:rPr>
-        <w:t>frameFor</w:t>
-      </w:r>
-      <w:r>
-        <w:rPr>
-          <w:rStyle w:val="codeinline"/>
-        </w:rPr>
-        <w:t>HourHeaderViewAtIndexPath(_:)</w:t>
-      </w:r>
-      <w:r>
-        <w:t xml:space="preserve"> this </w:t>
-      </w:r>
-      <w:r>
-        <w:t>should</w:t>
-      </w:r>
-      <w:r>
-        <w:t xml:space="preserve"> </w:t>
-      </w:r>
-      <w:r>
-        <w:t xml:space="preserve">work </w:t>
-      </w:r>
-      <w:r>
-        <w:t>out where the track header for the given index path should be positioned.</w:t>
-      </w:r>
-      <w:r>
-        <w:t xml:space="preserve"> Use the diagram below to help you figure out how you calculate the </w:t>
-      </w:r>
-      <w:r>
-        <w:rPr>
-          <w:rStyle w:val="codeinline"/>
-        </w:rPr>
-        <w:t>frame</w:t>
-      </w:r>
-      <w:r>
-        <w:t xml:space="preserve">, and then replace the </w:t>
-      </w:r>
-      <w:r>
-        <w:rPr>
-          <w:rStyle w:val="codeinline"/>
-        </w:rPr>
-        <w:t>// TODO</w:t>
-      </w:r>
-      <w:r>
-        <w:t xml:space="preserve"> with the necessary code:</w:t>
+      <w:pPr>
+        <w:pStyle w:val="code"/>
+        <w:rPr>
+          <w:color w:val="000000"/>
+        </w:rPr>
+      </w:pPr>
+      <w:r>
+        <w:rPr>
+          <w:color w:val="000000"/>
+        </w:rPr>
+        <w:t>})</w:t>
       </w:r>
     </w:p>
     <w:p>
+      <w:r>
+        <w:t xml:space="preserve">Just like in the Lab, you need to animate the state from one controller to another and then perform any cleanup. Try filling in the </w:t>
+      </w:r>
+      <w:r>
+        <w:rPr>
+          <w:rStyle w:val="codeinline"/>
+        </w:rPr>
+        <w:t>TODO</w:t>
+      </w:r>
+      <w:r>
+        <w:t xml:space="preserve"> statements by using the diagram below, and if you get stuck, refer back to </w:t>
+      </w:r>
+      <w:r>
+        <w:t xml:space="preserve">the work you did in </w:t>
+      </w:r>
+      <w:proofErr w:type="spellStart"/>
+      <w:r>
+        <w:rPr>
+          <w:rStyle w:val="codeinline"/>
+        </w:rPr>
+        <w:t>FullscreenPresentationAnimator</w:t>
+      </w:r>
+      <w:proofErr w:type="spellEnd"/>
+      <w:r>
+        <w:t>.</w:t>
+      </w:r>
+      <w:r>
+        <w:t xml:space="preserve"> </w:t>
+      </w:r>
+    </w:p>
+    <w:p>
       <w:pPr>
         <w:pStyle w:val="Image"/>
       </w:pPr>
       <w:r>
         <w:rPr>
-          <w:noProof/>
+          <w:rStyle w:val="Imageborder"/>
         </w:rPr>
         <w:drawing>
-          <wp:inline distT="0" distB="0" distL="0" distR="0" wp14:anchorId="4BC6C1E4" wp14:editId="6160B26D">
-            <wp:extent cx="5943600" cy="3243335"/>
-            <wp:effectExtent l="0" t="0" r="0" b="8255"/>
-            <wp:docPr id="8" name="Picture 8"/>
+          <wp:inline distT="0" distB="0" distL="0" distR="0" wp14:anchorId="3496E4EB" wp14:editId="443C9635">
+            <wp:extent cx="4906433" cy="3993815"/>
+            <wp:effectExtent l="0" t="0" r="0" b="0"/>
+            <wp:docPr id="2" name="Picture 2"/>
             <wp:cNvGraphicFramePr>
               <a:graphicFrameLocks xmlns:a="http://schemas.openxmlformats.org/drawingml/2006/main" noChangeAspect="1"/>
             </wp:cNvGraphicFramePr>
@@ -887,10 +1199,8 @@
               <a:graphicData uri="http://schemas.openxmlformats.org/drawingml/2006/picture">
                 <pic:pic xmlns:pic="http://schemas.openxmlformats.org/drawingml/2006/picture">
                   <pic:nvPicPr>
-                    <pic:cNvPr id="0" name="Picture 4" descr="Macintosh HD:Users:micpringle:Desktop:frameForTrackHeaderViewAtIndexPath.png"/>
-                    <pic:cNvPicPr>
-                      <a:picLocks noChangeAspect="1" noChangeArrowheads="1"/>
-                    </pic:cNvPicPr>
+                    <pic:cNvPr id="0" name="after-before.png"/>
+                    <pic:cNvPicPr/>
                   </pic:nvPicPr>
                   <pic:blipFill>
                     <a:blip r:embed="rId10">
@@ -904,18 +1214,14 @@
                       <a:fillRect/>
                     </a:stretch>
                   </pic:blipFill>
-                  <pic:spPr bwMode="auto">
+                  <pic:spPr>
                     <a:xfrm>
                       <a:off x="0" y="0"/>
-                      <a:ext cx="5943600" cy="3243335"/>
+                      <a:ext cx="4906433" cy="3993815"/>
                     </a:xfrm>
                     <a:prstGeom prst="rect">
                       <a:avLst/>
                     </a:prstGeom>
-                    <a:noFill/>
-                    <a:ln>
-                      <a:noFill/>
-                    </a:ln>
                   </pic:spPr>
                 </pic:pic>
               </a:graphicData>
@@ -925,225 +1231,312 @@
       </w:r>
     </w:p>
     <w:p>
-      <w:pPr>
-        <w:rPr>
-          <w:rStyle w:val="codeinline"/>
-        </w:rPr>
-      </w:pPr>
-      <w:r>
-        <w:t xml:space="preserve">Find the following line in </w:t>
-      </w:r>
-      <w:r>
-        <w:rPr>
-          <w:rStyle w:val="codeinline"/>
-        </w:rPr>
-        <w:t>layoutAttributesForSupplementaryViewOfKind(_:atIndexPath:)</w:t>
+      <w:r>
+        <w:t>In the animation completion block, do some additional cleanup to make sure that the from controller’s view is no longer loitering and to make sure that the image is visible when the animation finishes.</w:t>
       </w:r>
     </w:p>
     <w:p>
       <w:pPr>
         <w:pStyle w:val="code"/>
-        <w:rPr>
-          <w:color w:val="000000"/>
-        </w:rPr>
-      </w:pPr>
-      <w:r>
-        <w:rPr>
-          <w:color w:val="000000"/>
-        </w:rPr>
-        <w:t>attributes.</w:t>
-      </w:r>
+      </w:pPr>
+      <w:proofErr w:type="spellStart"/>
+      <w:proofErr w:type="gramStart"/>
       <w:r>
         <w:rPr>
           <w:color w:val="5C2699"/>
         </w:rPr>
-        <w:t>frame</w:t>
-      </w:r>
-      <w:r>
-        <w:rPr>
-          <w:color w:val="000000"/>
-        </w:rPr>
-        <w:t xml:space="preserve"> = </w:t>
-      </w:r>
-      <w:r>
-        <w:t>frameForHourHeaderViewAtIndexPath</w:t>
-      </w:r>
-      <w:r>
-        <w:rPr>
-          <w:color w:val="000000"/>
-        </w:rPr>
-        <w:t>(indexPath)</w:t>
+        <w:t>UIView</w:t>
+      </w:r>
+      <w:r>
+        <w:t>.animateWithDuration</w:t>
+      </w:r>
+      <w:proofErr w:type="spellEnd"/>
+      <w:r>
+        <w:t>(</w:t>
+      </w:r>
+      <w:proofErr w:type="gramEnd"/>
+      <w:r>
+        <w:t>duration,</w:t>
       </w:r>
     </w:p>
     <w:p>
-      <w:r>
-        <w:t>And replace it with this:</w:t>
-      </w:r>
+      <w:pPr>
+        <w:pStyle w:val="code"/>
+        <w:rPr>
+          <w:color w:val="007400"/>
+        </w:rPr>
+      </w:pPr>
+      <w:r>
+        <w:t xml:space="preserve">  </w:t>
+      </w:r>
+      <w:r>
+        <w:rPr>
+          <w:color w:val="007400"/>
+        </w:rPr>
+        <w:t>/</w:t>
+      </w:r>
+      <w:proofErr w:type="gramStart"/>
+      <w:r>
+        <w:rPr>
+          <w:color w:val="007400"/>
+        </w:rPr>
+        <w:t>/ ...</w:t>
+      </w:r>
+      <w:proofErr w:type="gramEnd"/>
     </w:p>
     <w:p>
       <w:pPr>
         <w:pStyle w:val="code"/>
-        <w:rPr>
-          <w:color w:val="000000"/>
-        </w:rPr>
-      </w:pPr>
-      <w:r>
-        <w:rPr>
-          <w:color w:val="000000"/>
-        </w:rPr>
-        <w:t>attributes.</w:t>
-      </w:r>
-      <w:r>
-        <w:rPr>
-          <w:color w:val="5C2699"/>
-        </w:rPr>
-        <w:t>frame</w:t>
-      </w:r>
-      <w:r>
-        <w:rPr>
-          <w:color w:val="000000"/>
-        </w:rPr>
-        <w:t xml:space="preserve"> = elementKind == </w:t>
-      </w:r>
-      <w:r>
-        <w:rPr>
-          <w:color w:val="C41A16"/>
-        </w:rPr>
-        <w:t>"HourHeader"</w:t>
-      </w:r>
-      <w:r>
-        <w:rPr>
-          <w:color w:val="000000"/>
-        </w:rPr>
-        <w:t xml:space="preserve"> ? </w:t>
+      </w:pPr>
+      <w:r>
+        <w:t xml:space="preserve">  }, </w:t>
+      </w:r>
+      <w:proofErr w:type="gramStart"/>
+      <w:r>
+        <w:t>completion</w:t>
+      </w:r>
+      <w:proofErr w:type="gramEnd"/>
+      <w:r>
+        <w:t xml:space="preserve">: { finished </w:t>
+      </w:r>
+      <w:r>
+        <w:rPr>
+          <w:color w:val="AA0D91"/>
+        </w:rPr>
+        <w:t>in</w:t>
       </w:r>
     </w:p>
     <w:p>
       <w:pPr>
         <w:pStyle w:val="code"/>
         <w:rPr>
-          <w:color w:val="000000"/>
-        </w:rPr>
-      </w:pPr>
-      <w:r>
-        <w:rPr>
-          <w:color w:val="000000"/>
-        </w:rPr>
-        <w:t xml:space="preserve"> </w:t>
-      </w:r>
-      <w:r>
-        <w:t>frameForHourHeaderViewAtIndexPath</w:t>
-      </w:r>
-      <w:r>
-        <w:rPr>
-          <w:color w:val="000000"/>
-        </w:rPr>
-        <w:t xml:space="preserve">(indexPath) : </w:t>
+          <w:color w:val="007400"/>
+        </w:rPr>
+      </w:pPr>
+      <w:r>
+        <w:t xml:space="preserve">    </w:t>
+      </w:r>
+      <w:r>
+        <w:rPr>
+          <w:color w:val="007400"/>
+        </w:rPr>
+        <w:t xml:space="preserve">// </w:t>
+      </w:r>
+      <w:proofErr w:type="gramStart"/>
+      <w:r>
+        <w:rPr>
+          <w:color w:val="007400"/>
+        </w:rPr>
+        <w:t>your</w:t>
+      </w:r>
+      <w:proofErr w:type="gramEnd"/>
+      <w:r>
+        <w:rPr>
+          <w:color w:val="007400"/>
+        </w:rPr>
+        <w:t xml:space="preserve"> code...</w:t>
       </w:r>
     </w:p>
     <w:p>
       <w:pPr>
         <w:pStyle w:val="code"/>
-        <w:rPr>
-          <w:color w:val="000000"/>
-        </w:rPr>
-      </w:pPr>
-      <w:r>
-        <w:rPr>
-          <w:color w:val="000000"/>
-        </w:rPr>
-        <w:t xml:space="preserve">  </w:t>
-      </w:r>
-      <w:r>
-        <w:t>frameForTrackHeaderViewAtIndexPath</w:t>
-      </w:r>
-      <w:r>
-        <w:rPr>
-          <w:color w:val="000000"/>
-        </w:rPr>
-        <w:t>(indexPath)</w:t>
+      </w:pPr>
+      <w:r>
+        <w:t xml:space="preserve">    </w:t>
+      </w:r>
+      <w:proofErr w:type="gramStart"/>
+      <w:r>
+        <w:t>to.</w:t>
+      </w:r>
+      <w:proofErr w:type="spellStart"/>
+      <w:r>
+        <w:t>selectedView</w:t>
+      </w:r>
+      <w:proofErr w:type="spellEnd"/>
+      <w:proofErr w:type="gramEnd"/>
+      <w:r>
+        <w:t>?.</w:t>
+      </w:r>
+      <w:proofErr w:type="gramStart"/>
+      <w:r>
+        <w:t>hidden</w:t>
+      </w:r>
+      <w:proofErr w:type="gramEnd"/>
+      <w:r>
+        <w:t xml:space="preserve"> = </w:t>
+      </w:r>
+      <w:r>
+        <w:rPr>
+          <w:color w:val="AA0D91"/>
+        </w:rPr>
+        <w:t>false</w:t>
       </w:r>
     </w:p>
     <w:p>
-      <w:r>
-        <w:t xml:space="preserve">This makes sure the proper frame-calculating convenience method is called based on the </w:t>
-      </w:r>
-      <w:r>
-        <w:rPr>
-          <w:i/>
-        </w:rPr>
-        <w:t>kind</w:t>
-      </w:r>
-      <w:r>
-        <w:t xml:space="preserve"> of the current supplementary view.</w:t>
+      <w:pPr>
+        <w:pStyle w:val="code"/>
+      </w:pPr>
+      <w:r>
+        <w:t xml:space="preserve">    </w:t>
+      </w:r>
+      <w:proofErr w:type="spellStart"/>
+      <w:proofErr w:type="gramStart"/>
+      <w:r>
+        <w:t>from.view.removeFromSuperview</w:t>
+      </w:r>
+      <w:proofErr w:type="spellEnd"/>
+      <w:proofErr w:type="gramEnd"/>
+      <w:r>
+        <w:t>()</w:t>
       </w:r>
     </w:p>
     <w:p>
       <w:pPr>
-        <w:pStyle w:val="BeforeList"/>
-      </w:pPr>
-      <w:r>
-        <w:t xml:space="preserve">There are three remaining changes you need to make to </w:t>
-      </w:r>
-      <w:r>
-        <w:rPr>
-          <w:b/>
-        </w:rPr>
-        <w:t>Schedule</w:t>
-      </w:r>
-      <w:r>
-        <w:rPr>
-          <w:b/>
-        </w:rPr>
-        <w:t>Layout.swift</w:t>
-      </w:r>
-      <w:r>
-        <w:t xml:space="preserve"> in order for the track headers to be displayed properly. Since the track headers will </w:t>
-      </w:r>
-      <w:r>
-        <w:t>be displayed down the left-</w:t>
-      </w:r>
-      <w:r>
-        <w:t>hand side of the collection view, their width needs to be taken into account when laying out bot</w:t>
-      </w:r>
-      <w:r>
-        <w:t>h the cells and the hour header views</w:t>
-      </w:r>
-      <w:r>
-        <w:t>. Therefore, you need to update the following:</w:t>
+        <w:pStyle w:val="code"/>
+      </w:pPr>
+      <w:r>
+        <w:t>})</w:t>
       </w:r>
     </w:p>
     <w:p>
-      <w:pPr>
-        <w:pStyle w:val="ListLevel1"/>
-        <w:rPr>
-          <w:rStyle w:val="codeinline"/>
-          <w:rFonts w:ascii="Verdana" w:hAnsi="Verdana"/>
-          <w:sz w:val="22"/>
-        </w:rPr>
-      </w:pPr>
-      <w:r>
-        <w:t xml:space="preserve">The </w:t>
-      </w:r>
-      <w:r>
-        <w:rPr>
-          <w:rStyle w:val="codeinline"/>
-        </w:rPr>
-        <w:t>width</w:t>
-      </w:r>
-      <w:r>
-        <w:t xml:space="preserve"> variable in </w:t>
-      </w:r>
-      <w:r>
-        <w:rPr>
-          <w:rStyle w:val="codeinline"/>
-        </w:rPr>
-        <w:t>collectionViewContentSize()</w:t>
+      <w:r>
+        <w:t xml:space="preserve">The last thing that you need to do is make sure that you have a nice, smooth background fade along with the photo dismiss animation. At the end of </w:t>
+      </w:r>
+      <w:proofErr w:type="spellStart"/>
+      <w:r>
+        <w:rPr>
+          <w:b/>
+        </w:rPr>
+        <w:t>animateTransition</w:t>
+      </w:r>
+      <w:proofErr w:type="spellEnd"/>
+      <w:r>
+        <w:rPr>
+          <w:b/>
+        </w:rPr>
+        <w:t>:</w:t>
+      </w:r>
+      <w:r>
+        <w:t xml:space="preserve"> add the following:</w:t>
       </w:r>
     </w:p>
     <w:p>
       <w:pPr>
-        <w:pStyle w:val="ListLevel1"/>
+        <w:pStyle w:val="code"/>
+      </w:pPr>
+      <w:proofErr w:type="spellStart"/>
+      <w:proofErr w:type="gramStart"/>
+      <w:r>
+        <w:rPr>
+          <w:color w:val="5C2699"/>
+        </w:rPr>
+        <w:t>UIView</w:t>
+      </w:r>
+      <w:r>
+        <w:t>.</w:t>
+      </w:r>
+      <w:r>
+        <w:rPr>
+          <w:color w:val="2E0D6E"/>
+        </w:rPr>
+        <w:t>animateWithDuration</w:t>
+      </w:r>
+      <w:proofErr w:type="spellEnd"/>
+      <w:r>
+        <w:t>(</w:t>
+      </w:r>
+      <w:proofErr w:type="gramEnd"/>
+      <w:r>
+        <w:t xml:space="preserve">duration * </w:t>
+      </w:r>
+      <w:r>
+        <w:rPr>
+          <w:color w:val="1C00CF"/>
+        </w:rPr>
+        <w:t>0.2</w:t>
+      </w:r>
+      <w:r>
+        <w:t>, animations: {</w:t>
+      </w:r>
+    </w:p>
+    <w:p>
+      <w:pPr>
+        <w:pStyle w:val="code"/>
+      </w:pPr>
+      <w:r>
+        <w:t xml:space="preserve">  </w:t>
+      </w:r>
+      <w:proofErr w:type="spellStart"/>
+      <w:proofErr w:type="gramStart"/>
+      <w:r>
+        <w:t>from.</w:t>
+      </w:r>
+      <w:r>
+        <w:rPr>
+          <w:color w:val="5C2699"/>
+        </w:rPr>
+        <w:t>view</w:t>
+      </w:r>
+      <w:r>
+        <w:t>.</w:t>
+      </w:r>
+      <w:r>
+        <w:rPr>
+          <w:color w:val="5C2699"/>
+        </w:rPr>
+        <w:t>backgroundColor</w:t>
+      </w:r>
+      <w:proofErr w:type="spellEnd"/>
+      <w:proofErr w:type="gramEnd"/>
+      <w:r>
+        <w:t xml:space="preserve"> = </w:t>
+      </w:r>
+      <w:proofErr w:type="spellStart"/>
+      <w:r>
+        <w:rPr>
+          <w:color w:val="5C2699"/>
+        </w:rPr>
+        <w:t>UIColor</w:t>
+      </w:r>
+      <w:r>
+        <w:t>.</w:t>
+      </w:r>
+      <w:r>
+        <w:rPr>
+          <w:color w:val="2E0D6E"/>
+        </w:rPr>
+        <w:t>clearColor</w:t>
+      </w:r>
+      <w:proofErr w:type="spellEnd"/>
+      <w:r>
+        <w:t>()</w:t>
+      </w:r>
+    </w:p>
+    <w:p>
+      <w:pPr>
+        <w:pStyle w:val="code"/>
+      </w:pPr>
+      <w:r>
+        <w:t>})</w:t>
+      </w:r>
+    </w:p>
+    <w:p>
+      <w:r>
+        <w:rPr>
+          <w:b/>
+        </w:rPr>
+        <w:t>Build and run</w:t>
+      </w:r>
+      <w:r>
+        <w:t xml:space="preserve"> your app, open a photo, then tap or drag and release to dismiss it to observe your fancy new transition animation!</w:t>
+      </w:r>
+      <w:r>
+        <w:t xml:space="preserve"> It should look something like the sequence below.</w:t>
+      </w:r>
+    </w:p>
+    <w:p>
+      <w:pPr>
+        <w:pStyle w:val="Image"/>
         <w:rPr>
           <w:rStyle w:val="Imageborder"/>
           <w:bdr w:val="none" w:sz="0" w:space="0" w:color="auto"/>
@@ -1152,502 +1545,12 @@
       <w:r>
         <w:rPr>
           <w:rStyle w:val="Imageborder"/>
-          <w:bdr w:val="none" w:sz="0" w:space="0" w:color="auto"/>
-        </w:rPr>
-        <w:t xml:space="preserve">The </w:t>
-      </w:r>
-      <w:r>
-        <w:rPr>
-          <w:rStyle w:val="codeinline"/>
-        </w:rPr>
-        <w:t>x</w:t>
-      </w:r>
-      <w:r>
-        <w:rPr>
-          <w:rStyle w:val="Imageborder"/>
-          <w:bdr w:val="none" w:sz="0" w:space="0" w:color="auto"/>
-        </w:rPr>
-        <w:t xml:space="preserve"> value of the </w:t>
-      </w:r>
-      <w:r>
-        <w:rPr>
-          <w:rStyle w:val="codeinline"/>
-        </w:rPr>
-        <w:t>frame</w:t>
-      </w:r>
-      <w:r>
-        <w:rPr>
-          <w:rStyle w:val="Imageborder"/>
-          <w:bdr w:val="none" w:sz="0" w:space="0" w:color="auto"/>
-        </w:rPr>
-        <w:t xml:space="preserve"> variable in </w:t>
-      </w:r>
-      <w:r>
-        <w:rPr>
-          <w:rStyle w:val="codeinline"/>
-        </w:rPr>
-        <w:t>frameForHourHeaderViewAtIndexPath(_:)</w:t>
-      </w:r>
-    </w:p>
-    <w:p>
-      <w:pPr>
-        <w:pStyle w:val="ListLevel1"/>
-        <w:rPr>
-          <w:rStyle w:val="codeinline"/>
-          <w:rFonts w:ascii="Verdana" w:hAnsi="Verdana"/>
-          <w:sz w:val="22"/>
-        </w:rPr>
-      </w:pPr>
-      <w:r>
-        <w:rPr>
-          <w:rStyle w:val="Imageborder"/>
-          <w:bdr w:val="none" w:sz="0" w:space="0" w:color="auto"/>
-        </w:rPr>
-        <w:t xml:space="preserve">The </w:t>
-      </w:r>
-      <w:r>
-        <w:rPr>
-          <w:rStyle w:val="codeinline"/>
-        </w:rPr>
-        <w:t>x</w:t>
-      </w:r>
-      <w:r>
-        <w:rPr>
-          <w:rStyle w:val="Imageborder"/>
-          <w:bdr w:val="none" w:sz="0" w:space="0" w:color="auto"/>
-        </w:rPr>
-        <w:t xml:space="preserve"> variable in </w:t>
-      </w:r>
-      <w:r>
-        <w:rPr>
-          <w:rStyle w:val="codeinline"/>
-        </w:rPr>
-        <w:t>frameForSession(_:atIndexPath:)</w:t>
-      </w:r>
-    </w:p>
-    <w:p>
-      <w:pPr>
-        <w:rPr>
-          <w:rStyle w:val="Imageborder"/>
-          <w:bdr w:val="none" w:sz="0" w:space="0" w:color="auto"/>
-        </w:rPr>
-      </w:pPr>
-      <w:r>
-        <w:rPr>
-          <w:rStyle w:val="Imageborder"/>
-          <w:bdr w:val="none" w:sz="0" w:space="0" w:color="auto"/>
-        </w:rPr>
-        <w:t xml:space="preserve">The width of a track header </w:t>
-      </w:r>
-      <w:r>
-        <w:rPr>
-          <w:rStyle w:val="Imageborder"/>
-          <w:bdr w:val="none" w:sz="0" w:space="0" w:color="auto"/>
-        </w:rPr>
-        <w:t xml:space="preserve">view </w:t>
-      </w:r>
-      <w:r>
-        <w:rPr>
-          <w:rStyle w:val="Imageborder"/>
-          <w:bdr w:val="none" w:sz="0" w:space="0" w:color="auto"/>
-        </w:rPr>
-        <w:t>has been predetermined</w:t>
-      </w:r>
-      <w:r>
-        <w:rPr>
-          <w:rStyle w:val="Imageborder"/>
-          <w:bdr w:val="none" w:sz="0" w:space="0" w:color="auto"/>
-        </w:rPr>
-        <w:t xml:space="preserve"> for you</w:t>
-      </w:r>
-      <w:r>
-        <w:rPr>
-          <w:rStyle w:val="Imageborder"/>
-          <w:bdr w:val="none" w:sz="0" w:space="0" w:color="auto"/>
-        </w:rPr>
-        <w:t xml:space="preserve">. Take a look at </w:t>
-      </w:r>
-      <w:r>
-        <w:rPr>
-          <w:rStyle w:val="Imageborder"/>
-          <w:b/>
-          <w:bdr w:val="none" w:sz="0" w:space="0" w:color="auto"/>
-        </w:rPr>
-        <w:t>ScheduleDataSource.swift</w:t>
-      </w:r>
-      <w:r>
-        <w:rPr>
-          <w:rStyle w:val="Imageborder"/>
-          <w:bdr w:val="none" w:sz="0" w:space="0" w:color="auto"/>
-        </w:rPr>
-        <w:t xml:space="preserve"> to find out which property to use.</w:t>
-      </w:r>
-    </w:p>
-    <w:p>
-      <w:pPr>
-        <w:rPr>
-          <w:rStyle w:val="Imageborder"/>
-          <w:bdr w:val="none" w:sz="0" w:space="0" w:color="auto"/>
-        </w:rPr>
-      </w:pPr>
-      <w:r>
-        <w:rPr>
-          <w:rStyle w:val="Imageborder"/>
-          <w:bdr w:val="none" w:sz="0" w:space="0" w:color="auto"/>
-        </w:rPr>
-        <w:t xml:space="preserve">Once you’ve made the above changes, open </w:t>
-      </w:r>
-      <w:r>
-        <w:rPr>
-          <w:rStyle w:val="Imageborder"/>
-          <w:b/>
-          <w:bdr w:val="none" w:sz="0" w:space="0" w:color="auto"/>
-        </w:rPr>
-        <w:t>Schedule</w:t>
-      </w:r>
-      <w:bookmarkStart w:id="0" w:name="_GoBack"/>
-      <w:bookmarkEnd w:id="0"/>
-      <w:r>
-        <w:rPr>
-          <w:rStyle w:val="Imageborder"/>
-          <w:b/>
-          <w:bdr w:val="none" w:sz="0" w:space="0" w:color="auto"/>
-        </w:rPr>
-        <w:t>ViewController.swift</w:t>
-      </w:r>
-      <w:r>
-        <w:rPr>
-          <w:rStyle w:val="Imageborder"/>
-          <w:bdr w:val="none" w:sz="0" w:space="0" w:color="auto"/>
-        </w:rPr>
-        <w:t xml:space="preserve"> and register the </w:t>
-      </w:r>
-      <w:r>
-        <w:rPr>
-          <w:rStyle w:val="codeinline"/>
-        </w:rPr>
-        <w:t>headerNib</w:t>
-      </w:r>
-      <w:r>
-        <w:rPr>
-          <w:rStyle w:val="Imageborder"/>
-          <w:bdr w:val="none" w:sz="0" w:space="0" w:color="auto"/>
-        </w:rPr>
-        <w:t xml:space="preserve"> with the collection view a second time, but this time passing </w:t>
-      </w:r>
-      <w:r>
-        <w:rPr>
-          <w:rStyle w:val="codeinline"/>
-        </w:rPr>
-        <w:t>TrackHeader</w:t>
-      </w:r>
-      <w:r>
-        <w:rPr>
-          <w:rStyle w:val="Imageborder"/>
-          <w:bdr w:val="none" w:sz="0" w:space="0" w:color="auto"/>
-        </w:rPr>
-        <w:t xml:space="preserve"> as the kind.</w:t>
-      </w:r>
-    </w:p>
-    <w:p>
-      <w:pPr>
-        <w:rPr>
-          <w:rStyle w:val="Imageborder"/>
-          <w:bdr w:val="none" w:sz="0" w:space="0" w:color="auto"/>
-        </w:rPr>
-      </w:pPr>
-      <w:r>
-        <w:rPr>
-          <w:rStyle w:val="Imageborder"/>
-          <w:bdr w:val="none" w:sz="0" w:space="0" w:color="auto"/>
-        </w:rPr>
-        <w:t>Finally, remove the contents of the header configuration block, replacing them with the following:</w:t>
-      </w:r>
-    </w:p>
-    <w:p>
-      <w:pPr>
-        <w:pStyle w:val="code"/>
-      </w:pPr>
-      <w:r>
-        <w:rPr>
-          <w:color w:val="AA0D91"/>
-        </w:rPr>
-        <w:t>if</w:t>
-      </w:r>
-      <w:r>
-        <w:t xml:space="preserve"> kind == </w:t>
-      </w:r>
-      <w:r>
-        <w:rPr>
-          <w:color w:val="C41A16"/>
-        </w:rPr>
-        <w:t>"HourHeader"</w:t>
-      </w:r>
-      <w:r>
-        <w:t xml:space="preserve"> {</w:t>
-      </w:r>
-    </w:p>
-    <w:p>
-      <w:pPr>
-        <w:pStyle w:val="code"/>
-      </w:pPr>
-      <w:r>
-        <w:t xml:space="preserve">  header.</w:t>
-      </w:r>
-      <w:r>
-        <w:rPr>
-          <w:color w:val="3F6E74"/>
-        </w:rPr>
-        <w:t>titleLabel</w:t>
-      </w:r>
-      <w:r>
-        <w:t>.</w:t>
-      </w:r>
-      <w:r>
-        <w:rPr>
-          <w:color w:val="5C2699"/>
-        </w:rPr>
-        <w:t>text</w:t>
-      </w:r>
-      <w:r>
-        <w:t xml:space="preserve"> = </w:t>
-      </w:r>
-    </w:p>
-    <w:p>
-      <w:pPr>
-        <w:pStyle w:val="code"/>
-      </w:pPr>
-      <w:r>
-        <w:t xml:space="preserve">   dataSource.</w:t>
-      </w:r>
-      <w:r>
-        <w:rPr>
-          <w:color w:val="26474B"/>
-        </w:rPr>
-        <w:t>titleForHourHeaderViewAtIndexPath</w:t>
-      </w:r>
-      <w:r>
-        <w:t>(indexPath)</w:t>
-      </w:r>
-    </w:p>
-    <w:p>
-      <w:pPr>
-        <w:pStyle w:val="code"/>
-      </w:pPr>
-      <w:r>
-        <w:t xml:space="preserve">} </w:t>
-      </w:r>
-      <w:r>
-        <w:rPr>
-          <w:color w:val="AA0D91"/>
-        </w:rPr>
-        <w:t>else</w:t>
-      </w:r>
-      <w:r>
-        <w:t xml:space="preserve"> </w:t>
-      </w:r>
-      <w:r>
-        <w:rPr>
-          <w:color w:val="AA0D91"/>
-        </w:rPr>
-        <w:t>if</w:t>
-      </w:r>
-      <w:r>
-        <w:t xml:space="preserve"> kind == </w:t>
-      </w:r>
-      <w:r>
-        <w:rPr>
-          <w:color w:val="C41A16"/>
-        </w:rPr>
-        <w:t>"TrackHeader"</w:t>
-      </w:r>
-      <w:r>
-        <w:t xml:space="preserve"> {</w:t>
-      </w:r>
-    </w:p>
-    <w:p>
-      <w:pPr>
-        <w:pStyle w:val="code"/>
-      </w:pPr>
-      <w:r>
-        <w:t xml:space="preserve">  header.</w:t>
-      </w:r>
-      <w:r>
-        <w:rPr>
-          <w:color w:val="3F6E74"/>
-        </w:rPr>
-        <w:t>titleLabel</w:t>
-      </w:r>
-      <w:r>
-        <w:t>.</w:t>
-      </w:r>
-      <w:r>
-        <w:rPr>
-          <w:color w:val="5C2699"/>
-        </w:rPr>
-        <w:t>text</w:t>
-      </w:r>
-      <w:r>
-        <w:t xml:space="preserve"> = </w:t>
-      </w:r>
-    </w:p>
-    <w:p>
-      <w:pPr>
-        <w:pStyle w:val="code"/>
-      </w:pPr>
-      <w:r>
-        <w:t xml:space="preserve">   dataSource.</w:t>
-      </w:r>
-      <w:r>
-        <w:rPr>
-          <w:color w:val="26474B"/>
-        </w:rPr>
-        <w:t>titleForTrackHeaderViewAtIndexPath</w:t>
-      </w:r>
-      <w:r>
-        <w:t>(indexPath)</w:t>
-      </w:r>
-    </w:p>
-    <w:p>
-      <w:pPr>
-        <w:pStyle w:val="code"/>
-      </w:pPr>
-      <w:r>
-        <w:t xml:space="preserve">  </w:t>
-      </w:r>
-      <w:r>
-        <w:rPr>
-          <w:color w:val="AA0D91"/>
-        </w:rPr>
-        <w:t>if</w:t>
-      </w:r>
-      <w:r>
-        <w:t xml:space="preserve"> </w:t>
-      </w:r>
-      <w:r>
-        <w:rPr>
-          <w:color w:val="AA0D91"/>
-        </w:rPr>
-        <w:t>let</w:t>
-      </w:r>
-      <w:r>
-        <w:t xml:space="preserve"> verticalSeparatorView = header.</w:t>
-      </w:r>
-      <w:r>
-        <w:rPr>
-          <w:color w:val="3F6E74"/>
-        </w:rPr>
-        <w:t>verticalSeparatorView</w:t>
-      </w:r>
-      <w:r>
-        <w:t xml:space="preserve"> {</w:t>
-      </w:r>
-    </w:p>
-    <w:p>
-      <w:pPr>
-        <w:pStyle w:val="code"/>
-      </w:pPr>
-      <w:r>
-        <w:t xml:space="preserve">    verticalSeparatorView.</w:t>
-      </w:r>
-      <w:r>
-        <w:rPr>
-          <w:color w:val="5C2699"/>
-        </w:rPr>
-        <w:t>hidden</w:t>
-      </w:r>
-      <w:r>
-        <w:t xml:space="preserve"> = </w:t>
-      </w:r>
-      <w:r>
-        <w:rPr>
-          <w:color w:val="AA0D91"/>
-        </w:rPr>
-        <w:t>true</w:t>
-      </w:r>
-    </w:p>
-    <w:p>
-      <w:pPr>
-        <w:pStyle w:val="code"/>
-      </w:pPr>
-      <w:r>
-        <w:t xml:space="preserve">  }</w:t>
-      </w:r>
-    </w:p>
-    <w:p>
-      <w:pPr>
-        <w:pStyle w:val="code"/>
-        <w:rPr>
-          <w:rStyle w:val="Imageborder"/>
-          <w:bdr w:val="none" w:sz="0" w:space="0" w:color="auto"/>
-        </w:rPr>
-      </w:pPr>
-      <w:r>
-        <w:t>}</w:t>
-      </w:r>
-    </w:p>
-    <w:p>
-      <w:pPr>
-        <w:rPr>
-          <w:rStyle w:val="Imageborder"/>
-          <w:bdr w:val="none" w:sz="0" w:space="0" w:color="auto"/>
-        </w:rPr>
-      </w:pPr>
-      <w:r>
-        <w:rPr>
-          <w:rStyle w:val="Imageborder"/>
-          <w:bdr w:val="none" w:sz="0" w:space="0" w:color="auto"/>
-        </w:rPr>
-        <w:t xml:space="preserve">This sets the title of the track header </w:t>
-      </w:r>
-      <w:r>
-        <w:rPr>
-          <w:rStyle w:val="Imageborder"/>
-          <w:bdr w:val="none" w:sz="0" w:space="0" w:color="auto"/>
-        </w:rPr>
-        <w:t xml:space="preserve">view </w:t>
-      </w:r>
-      <w:r>
-        <w:rPr>
-          <w:rStyle w:val="Imageborder"/>
-          <w:bdr w:val="none" w:sz="0" w:space="0" w:color="auto"/>
-        </w:rPr>
-        <w:t>using a convenience method on the data source, and since you’re reusing the same nib as the hour header, you also hide the vertical separator.</w:t>
-      </w:r>
-    </w:p>
-    <w:p>
-      <w:pPr>
-        <w:rPr>
-          <w:rStyle w:val="Imageborder"/>
-          <w:bdr w:val="none" w:sz="0" w:space="0" w:color="auto"/>
-        </w:rPr>
-      </w:pPr>
-      <w:r>
-        <w:rPr>
-          <w:rStyle w:val="Imageborder"/>
-          <w:bdr w:val="none" w:sz="0" w:space="0" w:color="auto"/>
-        </w:rPr>
-        <w:t>Build and run. If you’ve got everything working you should see something like this:</w:t>
-      </w:r>
-    </w:p>
-    <w:p>
-      <w:pPr>
-        <w:pStyle w:val="Image"/>
-        <w:rPr>
-          <w:rStyle w:val="Imageborder"/>
-          <w:bdr w:val="none" w:sz="0" w:space="0" w:color="auto"/>
-        </w:rPr>
-      </w:pPr>
-      <w:r>
-        <w:rPr>
-          <w:rStyle w:val="Imageborder"/>
-          <w:noProof/>
         </w:rPr>
         <w:drawing>
-          <wp:inline distT="0" distB="0" distL="0" distR="0" wp14:anchorId="7FEC61BA" wp14:editId="734B0E35">
-            <wp:extent cx="2504478" cy="4449233"/>
-            <wp:effectExtent l="0" t="0" r="10160" b="0"/>
-            <wp:docPr id="1" name="Picture 1" descr="Macintosh HD:Users:micpringle:Desktop:Schedule03.png"/>
+          <wp:inline distT="0" distB="0" distL="0" distR="0" wp14:anchorId="1651EB1E" wp14:editId="6FB3D009">
+            <wp:extent cx="5943600" cy="3703320"/>
+            <wp:effectExtent l="0" t="0" r="0" b="5080"/>
+            <wp:docPr id="3" name="Picture 3"/>
             <wp:cNvGraphicFramePr>
               <a:graphicFrameLocks xmlns:a="http://schemas.openxmlformats.org/drawingml/2006/main" noChangeAspect="1"/>
             </wp:cNvGraphicFramePr>
@@ -1655,10 +1558,8 @@
               <a:graphicData uri="http://schemas.openxmlformats.org/drawingml/2006/picture">
                 <pic:pic xmlns:pic="http://schemas.openxmlformats.org/drawingml/2006/picture">
                   <pic:nvPicPr>
-                    <pic:cNvPr id="0" name="Picture 1" descr="Macintosh HD:Users:micpringle:Desktop:Schedule03.png"/>
-                    <pic:cNvPicPr>
-                      <a:picLocks noChangeAspect="1" noChangeArrowheads="1"/>
-                    </pic:cNvPicPr>
+                    <pic:cNvPr id="0" name="dismiss.png"/>
+                    <pic:cNvPicPr/>
                   </pic:nvPicPr>
                   <pic:blipFill>
                     <a:blip r:embed="rId11">
@@ -1668,23 +1569,18 @@
                         </a:ext>
                       </a:extLst>
                     </a:blip>
-                    <a:srcRect/>
                     <a:stretch>
                       <a:fillRect/>
                     </a:stretch>
                   </pic:blipFill>
-                  <pic:spPr bwMode="auto">
+                  <pic:spPr>
                     <a:xfrm>
                       <a:off x="0" y="0"/>
-                      <a:ext cx="2504478" cy="4449233"/>
+                      <a:ext cx="5943600" cy="3703320"/>
                     </a:xfrm>
                     <a:prstGeom prst="rect">
                       <a:avLst/>
                     </a:prstGeom>
-                    <a:noFill/>
-                    <a:ln>
-                      <a:noFill/>
-                    </a:ln>
                   </pic:spPr>
                 </pic:pic>
               </a:graphicData>
@@ -1692,6 +1588,8 @@
           </wp:inline>
         </w:drawing>
       </w:r>
+      <w:bookmarkStart w:id="0" w:name="_GoBack"/>
+      <w:bookmarkEnd w:id="0"/>
     </w:p>
     <w:sectPr>
       <w:headerReference w:type="default" r:id="rId12"/>
@@ -1742,7 +1640,6 @@
         <w:temporary/>
         <w:showingPlcHdr/>
       </w:sdtPr>
-      <w:sdtEndPr/>
       <w:sdtContent>
         <w:r>
           <w:t>[Type text]</w:t>
@@ -1761,7 +1658,6 @@
         <w:temporary/>
         <w:showingPlcHdr/>
       </w:sdtPr>
-      <w:sdtEndPr/>
       <w:sdtContent>
         <w:r>
           <w:t>[Type text]</w:t>
@@ -1780,7 +1676,6 @@
         <w:temporary/>
         <w:showingPlcHdr/>
       </w:sdtPr>
-      <w:sdtEndPr/>
       <w:sdtContent>
         <w:r>
           <w:t>[Type text]</w:t>
@@ -1856,9 +1751,11 @@
     <w:r>
       <w:ptab w:relativeTo="margin" w:alignment="right" w:leader="none"/>
     </w:r>
+    <w:proofErr w:type="gramStart"/>
     <w:r>
       <w:t>raywenderlich.com</w:t>
     </w:r>
+    <w:proofErr w:type="gramEnd"/>
   </w:p>
 </w:ftr>
 </file>
@@ -2861,7 +2758,6 @@
   <w:style w:type="character" w:default="1" w:styleId="DefaultParagraphFont">
     <w:name w:val="Default Paragraph Font"/>
     <w:uiPriority w:val="1"/>
-    <w:semiHidden/>
     <w:unhideWhenUsed/>
   </w:style>
   <w:style w:type="table" w:default="1" w:styleId="TableNormal">
@@ -4427,7 +4323,6 @@
   <w:style w:type="character" w:default="1" w:styleId="DefaultParagraphFont">
     <w:name w:val="Default Paragraph Font"/>
     <w:uiPriority w:val="1"/>
-    <w:semiHidden/>
     <w:unhideWhenUsed/>
   </w:style>
   <w:style w:type="table" w:default="1" w:styleId="TableNormal">
@@ -5817,7 +5712,7 @@
     <w:charset w:val="00"/>
     <w:family w:val="auto"/>
     <w:pitch w:val="variable"/>
-    <w:sig w:usb0="E0002AFF" w:usb1="C0007841" w:usb2="00000009" w:usb3="00000000" w:csb0="000001FF" w:csb1="00000000"/>
+    <w:sig w:usb0="E0002AEF" w:usb1="C0007841" w:usb2="00000009" w:usb3="00000000" w:csb0="000001FF" w:csb1="00000000"/>
   </w:font>
   <w:font w:name="Symbol">
     <w:panose1 w:val="00000000000000000000"/>
@@ -5831,7 +5726,7 @@
     <w:charset w:val="00"/>
     <w:family w:val="auto"/>
     <w:pitch w:val="variable"/>
-    <w:sig w:usb0="00000003" w:usb1="00000000" w:usb2="00000000" w:usb3="00000000" w:csb0="00000001" w:csb1="00000000"/>
+    <w:sig w:usb0="E0002AFF" w:usb1="C0007843" w:usb2="00000009" w:usb3="00000000" w:csb0="000001FF" w:csb1="00000000"/>
   </w:font>
   <w:font w:name="Wingdings">
     <w:panose1 w:val="05000000000000000000"/>
@@ -5848,12 +5743,10 @@
     <w:sig w:usb0="E00002FF" w:usb1="400004FF" w:usb2="00000000" w:usb3="00000000" w:csb0="0000019F" w:csb1="00000000"/>
   </w:font>
   <w:font w:name="ＭＳ 明朝">
-    <w:panose1 w:val="00000000000000000000"/>
-    <w:charset w:val="80"/>
-    <w:family w:val="roman"/>
-    <w:notTrueType/>
-    <w:pitch w:val="fixed"/>
-    <w:sig w:usb0="00000001" w:usb1="08070000" w:usb2="00000010" w:usb3="00000000" w:csb0="00020000" w:csb1="00000000"/>
+    <w:charset w:val="4E"/>
+    <w:family w:val="auto"/>
+    <w:pitch w:val="variable"/>
+    <w:sig w:usb0="E00002FF" w:usb1="6AC7FDFB" w:usb2="00000012" w:usb3="00000000" w:csb0="0002009F" w:csb1="00000000"/>
   </w:font>
   <w:font w:name="Verdana">
     <w:panose1 w:val="020B0604030504040204"/>
@@ -5870,12 +5763,10 @@
     <w:sig w:usb0="00000003" w:usb1="00000000" w:usb2="00000000" w:usb3="00000000" w:csb0="00000003" w:csb1="00000000"/>
   </w:font>
   <w:font w:name="ＭＳ ゴシック">
-    <w:panose1 w:val="00000000000000000000"/>
-    <w:charset w:val="80"/>
-    <w:family w:val="modern"/>
-    <w:notTrueType/>
-    <w:pitch w:val="fixed"/>
-    <w:sig w:usb0="00000001" w:usb1="08070000" w:usb2="00000010" w:usb3="00000000" w:csb0="00020000" w:csb1="00000000"/>
+    <w:charset w:val="4E"/>
+    <w:family w:val="auto"/>
+    <w:pitch w:val="variable"/>
+    <w:sig w:usb0="E00002FF" w:usb1="6AC7FDFB" w:usb2="00000012" w:usb3="00000000" w:csb0="0002009F" w:csb1="00000000"/>
   </w:font>
   <w:font w:name="Calibri">
     <w:panose1 w:val="020F0502020204030204"/>
@@ -5910,7 +5801,7 @@
     <w:charset w:val="00"/>
     <w:family w:val="auto"/>
     <w:pitch w:val="variable"/>
-    <w:sig w:usb0="00000003" w:usb1="00000000" w:usb2="00000000" w:usb3="00000000" w:csb0="00000001" w:csb1="00000000"/>
+    <w:sig w:usb0="00000007" w:usb1="00000001" w:usb2="00000000" w:usb3="00000000" w:csb0="00000093" w:csb1="00000000"/>
   </w:font>
   <w:font w:name="Arial">
     <w:panose1 w:val="020B0604020202020204"/>
@@ -5946,6 +5837,7 @@
     <w:rsid w:val="002F4052"/>
     <w:rsid w:val="00464AF5"/>
     <w:rsid w:val="00517293"/>
+    <w:rsid w:val="00682120"/>
     <w:rsid w:val="00686AB9"/>
     <w:rsid w:val="00746E4F"/>
     <w:rsid w:val="007A4C17"/>
@@ -6903,7 +6795,7 @@
 </file>
 
 <file path=customXml/itemProps1.xml><?xml version="1.0" encoding="utf-8"?>
-<ds:datastoreItem xmlns:ds="http://schemas.openxmlformats.org/officeDocument/2006/customXml" ds:itemID="{B4E57BBD-FAC5-D44F-BE65-85CEB0543BB5}">
+<ds:datastoreItem xmlns:ds="http://schemas.openxmlformats.org/officeDocument/2006/customXml" ds:itemID="{5FEBA795-DB05-8F47-A2D3-5F453D8A752C}">
   <ds:schemaRefs>
     <ds:schemaRef ds:uri="http://schemas.openxmlformats.org/officeDocument/2006/bibliography"/>
   </ds:schemaRefs>

</xml_diff>